<commit_message>
update doc to 1.1
Change-Id: I4181fb47dfd2a2f87f4c2143e5d76a159c871b40
</commit_message>
<xml_diff>
--- a/dw-jdp-labs.docx
+++ b/dw-jdp-labs.docx
@@ -56,7 +56,7 @@
         <w:rPr>
           <w:b/>
         </w:rPr>
-        <w:t>0</w:t>
+        <w:t>1</w:t>
       </w:r>
       <w:r>
         <w:rPr>
@@ -68,13 +68,7 @@
         <w:rPr>
           <w:b/>
         </w:rPr>
-        <w:t>8</w:t>
-      </w:r>
-      <w:r>
-        <w:rPr>
-          <w:b/>
-        </w:rPr>
-        <w:t>/26</w:t>
+        <w:t>10/17</w:t>
       </w:r>
       <w:r>
         <w:rPr>
@@ -851,7 +845,7 @@
     </w:p>
     <w:p>
       <w:pPr>
-        <w:ind w:left="2160"/>
+        <w:ind w:left="720"/>
       </w:pPr>
       <w:r>
         <w:t>node (‘worker_node1’) {</w:t>
@@ -859,7 +853,7 @@
     </w:p>
     <w:p>
       <w:pPr>
-        <w:ind w:left="2160"/>
+        <w:ind w:left="720"/>
       </w:pPr>
       <w:r>
         <w:tab/>
@@ -874,7 +868,7 @@
     </w:p>
     <w:p>
       <w:pPr>
-        <w:ind w:left="2160"/>
+        <w:ind w:left="720"/>
       </w:pPr>
       <w:r>
         <w:tab/>
@@ -891,7 +885,7 @@
     </w:p>
     <w:p>
       <w:pPr>
-        <w:ind w:left="2160"/>
+        <w:ind w:left="720"/>
       </w:pPr>
       <w:r>
         <w:tab/>
@@ -900,21 +894,21 @@
     </w:p>
     <w:p>
       <w:pPr>
+        <w:ind w:firstLine="720"/>
+      </w:pPr>
+      <w:r>
+        <w:t xml:space="preserve">// </w:t>
+      </w:r>
+      <w:r>
+        <w:t xml:space="preserve">* 1. </w:t>
+      </w:r>
+      <w:r>
+        <w:t>Add build stage …</w:t>
+      </w:r>
+    </w:p>
+    <w:p>
+      <w:pPr>
         <w:ind w:left="720" w:firstLine="720"/>
-      </w:pPr>
-      <w:r>
-        <w:t xml:space="preserve">// </w:t>
-      </w:r>
-      <w:r>
-        <w:t xml:space="preserve">* 1. </w:t>
-      </w:r>
-      <w:r>
-        <w:t>Add build stage …</w:t>
-      </w:r>
-    </w:p>
-    <w:p>
-      <w:pPr>
-        <w:ind w:left="2160" w:firstLine="720"/>
         <w:rPr>
           <w:b/>
         </w:rPr>
@@ -940,7 +934,7 @@
     </w:p>
     <w:p>
       <w:pPr>
-        <w:ind w:left="2160" w:firstLine="720"/>
+        <w:ind w:left="720" w:firstLine="720"/>
         <w:rPr>
           <w:b/>
         </w:rPr>
@@ -1026,7 +1020,7 @@
     </w:p>
     <w:p>
       <w:pPr>
-        <w:ind w:left="2160" w:firstLine="720"/>
+        <w:ind w:left="720" w:firstLine="720"/>
         <w:rPr>
           <w:b/>
         </w:rPr>
@@ -1040,7 +1034,7 @@
     </w:p>
     <w:p>
       <w:pPr>
-        <w:ind w:left="2160"/>
+        <w:ind w:left="720"/>
       </w:pPr>
       <w:r>
         <w:t xml:space="preserve"> </w:t>
@@ -1223,7 +1217,6 @@
         </w:numPr>
       </w:pPr>
       <w:r>
-        <w:lastRenderedPageBreak/>
         <w:t xml:space="preserve">Start </w:t>
       </w:r>
       <w:r>
@@ -2116,6 +2109,30 @@
         <w:rPr>
           <w:b/>
         </w:rPr>
+        <w:t>git checkout lab2</w:t>
+      </w:r>
+    </w:p>
+    <w:p>
+      <w:pPr>
+        <w:pStyle w:val="ListParagraph"/>
+        <w:ind w:left="1440"/>
+        <w:rPr>
+          <w:b/>
+        </w:rPr>
+      </w:pPr>
+    </w:p>
+    <w:p>
+      <w:pPr>
+        <w:pStyle w:val="ListParagraph"/>
+        <w:ind w:left="1440"/>
+        <w:rPr>
+          <w:b/>
+        </w:rPr>
+      </w:pPr>
+      <w:r>
+        <w:rPr>
+          <w:b/>
+        </w:rPr>
         <w:t xml:space="preserve">git </w:t>
       </w:r>
       <w:proofErr w:type="gramStart"/>
@@ -2139,27 +2156,6 @@
           <w:b/>
         </w:rPr>
         <w:t xml:space="preserve">   Jenkinsfile</w:t>
-      </w:r>
-    </w:p>
-    <w:p>
-      <w:pPr>
-        <w:pStyle w:val="ListParagraph"/>
-        <w:ind w:left="1800"/>
-      </w:pPr>
-    </w:p>
-    <w:p>
-      <w:pPr>
-        <w:pStyle w:val="ListParagraph"/>
-        <w:ind w:left="1440"/>
-        <w:rPr>
-          <w:b/>
-        </w:rPr>
-      </w:pPr>
-      <w:r>
-        <w:rPr>
-          <w:b/>
-        </w:rPr>
-        <w:t>git checkout lab2</w:t>
       </w:r>
     </w:p>
     <w:p>
@@ -2343,8 +2339,6 @@
         <w:pStyle w:val="ListParagraph"/>
         <w:ind w:left="1080"/>
       </w:pPr>
-      <w:bookmarkStart w:id="0" w:name="_GoBack"/>
-      <w:bookmarkEnd w:id="0"/>
     </w:p>
     <w:p>
       <w:pPr>
@@ -7028,8 +7022,6 @@
     </w:p>
     <w:p>
       <w:pPr>
-        <w:pStyle w:val="ListParagraph"/>
-        <w:ind w:left="1440"/>
         <w:rPr>
           <w:b/>
         </w:rPr>
@@ -7400,6 +7392,8 @@
       <w:r>
         <w:t>}</w:t>
       </w:r>
+      <w:bookmarkStart w:id="0" w:name="_GoBack"/>
+      <w:bookmarkEnd w:id="0"/>
     </w:p>
     <w:p/>
     <w:p>

</xml_diff>